<commit_message>
Add notes on Logic and Bits.
</commit_message>
<xml_diff>
--- a/Discrete Mathematics/1 The Foundations - Logics and Proofs.docx
+++ b/Discrete Mathematics/1 The Foundations - Logics and Proofs.docx
@@ -274,14 +274,29 @@
         <w:rPr>
           <w:lang w:val="en-GB"/>
         </w:rPr>
-        <w:t>Let p and q be propositions. The conjunction of p and q, denoted by p</w:t>
+        <w:t xml:space="preserve">Let p and q be propositions. The conjunction of p and q, denoted by </w:t>
+      </w:r>
+      <w:proofErr w:type="spellStart"/>
+      <w:r>
+        <w:rPr>
+          <w:lang w:val="en-GB"/>
+        </w:rPr>
+        <w:t>p</w:t>
       </w:r>
       <w:r>
         <w:rPr>
           <w:rFonts w:ascii="Segoe UI" w:hAnsi="Segoe UI" w:cs="Segoe UI"/>
           <w:lang w:val="en-GB"/>
         </w:rPr>
-        <w:t>˄q is the proposition p and q. It is true when both p and q are true and is false otherwise.</w:t>
+        <w:t>˄q</w:t>
+      </w:r>
+      <w:proofErr w:type="spellEnd"/>
+      <w:r>
+        <w:rPr>
+          <w:rFonts w:ascii="Segoe UI" w:hAnsi="Segoe UI" w:cs="Segoe UI"/>
+          <w:lang w:val="en-GB"/>
+        </w:rPr>
+        <w:t xml:space="preserve"> is the proposition p and q. It is true when both p and q are true and is false otherwise.</w:t>
       </w:r>
     </w:p>
     <w:p>
@@ -367,7 +382,14 @@
         <w:rPr>
           <w:lang w:val="en-GB"/>
         </w:rPr>
-        <w:t>Let p and q be propositions. The disjunction of p and q, denoted by p</w:t>
+        <w:t xml:space="preserve">Let p and q be propositions. The disjunction of p and q, denoted by </w:t>
+      </w:r>
+      <w:proofErr w:type="spellStart"/>
+      <w:r>
+        <w:rPr>
+          <w:lang w:val="en-GB"/>
+        </w:rPr>
+        <w:t>p</w:t>
       </w:r>
       <w:r>
         <w:rPr>
@@ -380,7 +402,14 @@
         <w:rPr>
           <w:lang w:val="en-GB"/>
         </w:rPr>
-        <w:t>q is the proposition p (inclusive) or q. It is false when both p and q are false and is true otherwise.</w:t>
+        <w:t>q</w:t>
+      </w:r>
+      <w:proofErr w:type="spellEnd"/>
+      <w:r>
+        <w:rPr>
+          <w:lang w:val="en-GB"/>
+        </w:rPr>
+        <w:t xml:space="preserve"> is the proposition p (inclusive) or q. It is false when both p and q are false and is true otherwise.</w:t>
       </w:r>
     </w:p>
     <w:p>
@@ -464,14 +493,29 @@
         <w:rPr>
           <w:lang w:val="en-GB"/>
         </w:rPr>
-        <w:t xml:space="preserve"> Let p and q be propositions. The exclusive or of p and q, denoted by p</w:t>
+        <w:t xml:space="preserve"> Let p and q be propositions. The exclusive or of p and q, denoted by </w:t>
+      </w:r>
+      <w:proofErr w:type="spellStart"/>
+      <w:r>
+        <w:rPr>
+          <w:lang w:val="en-GB"/>
+        </w:rPr>
+        <w:t>p</w:t>
       </w:r>
       <w:r>
         <w:rPr>
           <w:rFonts w:ascii="Segoe UI" w:hAnsi="Segoe UI" w:cs="Segoe UI"/>
           <w:lang w:val="en-GB"/>
         </w:rPr>
-        <w:t>ꚛq is the proposition p (exclusive) or q. It is true if exactly one of p and q is true and false otherwise.</w:t>
+        <w:t>ꚛq</w:t>
+      </w:r>
+      <w:proofErr w:type="spellEnd"/>
+      <w:r>
+        <w:rPr>
+          <w:rFonts w:ascii="Segoe UI" w:hAnsi="Segoe UI" w:cs="Segoe UI"/>
+          <w:lang w:val="en-GB"/>
+        </w:rPr>
+        <w:t xml:space="preserve"> is the proposition p (exclusive) or q. It is true if exactly one of p and q is true and false otherwise.</w:t>
       </w:r>
     </w:p>
     <w:p>
@@ -786,9 +830,9 @@
           <w:lang w:val="en-GB"/>
         </w:rPr>
         <w:drawing>
-          <wp:inline distT="0" distB="0" distL="0" distR="0" wp14:anchorId="453AC991" wp14:editId="15A45A08">
-            <wp:extent cx="2571750" cy="1766899"/>
-            <wp:effectExtent l="0" t="0" r="0" b="5080"/>
+          <wp:inline distT="0" distB="0" distL="0" distR="0" wp14:anchorId="453AC991" wp14:editId="15B12592">
+            <wp:extent cx="2178050" cy="1496412"/>
+            <wp:effectExtent l="0" t="0" r="0" b="8890"/>
             <wp:docPr id="1747935439" name="Picture 1"/>
             <wp:cNvGraphicFramePr>
               <a:graphicFrameLocks xmlns:a="http://schemas.openxmlformats.org/drawingml/2006/main" noChangeAspect="1"/>
@@ -815,7 +859,7 @@
                   <pic:spPr>
                     <a:xfrm>
                       <a:off x="0" y="0"/>
-                      <a:ext cx="2583021" cy="1774642"/>
+                      <a:ext cx="2202245" cy="1513035"/>
                     </a:xfrm>
                     <a:prstGeom prst="rect">
                       <a:avLst/>
@@ -827,6 +871,1093 @@
           </wp:inline>
         </w:drawing>
       </w:r>
+    </w:p>
+    <w:p>
+      <w:pPr>
+        <w:pStyle w:val="ListParagraph"/>
+        <w:numPr>
+          <w:ilvl w:val="0"/>
+          <w:numId w:val="5"/>
+        </w:numPr>
+        <w:rPr>
+          <w:lang w:val="en-GB"/>
+        </w:rPr>
+      </w:pPr>
+      <w:r>
+        <w:rPr>
+          <w:b/>
+          <w:bCs/>
+          <w:lang w:val="en-GB"/>
+        </w:rPr>
+        <w:t xml:space="preserve">Truth tables of compound propositions: </w:t>
+      </w:r>
+      <w:r>
+        <w:rPr>
+          <w:lang w:val="en-GB"/>
+        </w:rPr>
+        <w:t>These truth tables can be built step-by-step to produce the final expected results.</w:t>
+      </w:r>
+    </w:p>
+    <w:p>
+      <w:pPr>
+        <w:pStyle w:val="ListParagraph"/>
+        <w:ind w:left="360"/>
+        <w:jc w:val="center"/>
+        <w:rPr>
+          <w:lang w:val="en-GB"/>
+        </w:rPr>
+      </w:pPr>
+      <w:r>
+        <w:rPr>
+          <w:noProof/>
+          <w:lang w:val="en-GB"/>
+        </w:rPr>
+        <w:drawing>
+          <wp:inline distT="0" distB="0" distL="0" distR="0" wp14:anchorId="166A3A6C" wp14:editId="285E49F0">
+            <wp:extent cx="3892550" cy="1370995"/>
+            <wp:effectExtent l="0" t="0" r="0" b="635"/>
+            <wp:docPr id="180796239" name="Picture 1"/>
+            <wp:cNvGraphicFramePr>
+              <a:graphicFrameLocks xmlns:a="http://schemas.openxmlformats.org/drawingml/2006/main" noChangeAspect="1"/>
+            </wp:cNvGraphicFramePr>
+            <a:graphic xmlns:a="http://schemas.openxmlformats.org/drawingml/2006/main">
+              <a:graphicData uri="http://schemas.openxmlformats.org/drawingml/2006/picture">
+                <pic:pic xmlns:pic="http://schemas.openxmlformats.org/drawingml/2006/picture">
+                  <pic:nvPicPr>
+                    <pic:cNvPr id="180796239" name="Picture 180796239"/>
+                    <pic:cNvPicPr/>
+                  </pic:nvPicPr>
+                  <pic:blipFill>
+                    <a:blip r:embed="rId11">
+                      <a:extLst>
+                        <a:ext uri="{28A0092B-C50C-407E-A947-70E740481C1C}">
+                          <a14:useLocalDpi xmlns:a14="http://schemas.microsoft.com/office/drawing/2010/main" val="0"/>
+                        </a:ext>
+                      </a:extLst>
+                    </a:blip>
+                    <a:stretch>
+                      <a:fillRect/>
+                    </a:stretch>
+                  </pic:blipFill>
+                  <pic:spPr>
+                    <a:xfrm>
+                      <a:off x="0" y="0"/>
+                      <a:ext cx="3927771" cy="1383400"/>
+                    </a:xfrm>
+                    <a:prstGeom prst="rect">
+                      <a:avLst/>
+                    </a:prstGeom>
+                  </pic:spPr>
+                </pic:pic>
+              </a:graphicData>
+            </a:graphic>
+          </wp:inline>
+        </w:drawing>
+      </w:r>
+    </w:p>
+    <w:p>
+      <w:pPr>
+        <w:pStyle w:val="ListParagraph"/>
+        <w:ind w:left="360"/>
+        <w:jc w:val="center"/>
+        <w:rPr>
+          <w:lang w:val="en-GB"/>
+        </w:rPr>
+      </w:pPr>
+    </w:p>
+    <w:p>
+      <w:pPr>
+        <w:pStyle w:val="ListParagraph"/>
+        <w:numPr>
+          <w:ilvl w:val="0"/>
+          <w:numId w:val="5"/>
+        </w:numPr>
+        <w:rPr>
+          <w:lang w:val="en-GB"/>
+        </w:rPr>
+      </w:pPr>
+      <w:r>
+        <w:rPr>
+          <w:b/>
+          <w:bCs/>
+          <w:lang w:val="en-GB"/>
+        </w:rPr>
+        <w:t xml:space="preserve">Precedence of logical operators: </w:t>
+      </w:r>
+      <w:r>
+        <w:rPr>
+          <w:lang w:val="en-GB"/>
+        </w:rPr>
+        <w:t>To</w:t>
+      </w:r>
+      <w:r>
+        <w:rPr>
+          <w:lang w:val="en-GB"/>
+        </w:rPr>
+        <w:t xml:space="preserve"> perform calculations seamlessly and for the ease of readability, when </w:t>
+      </w:r>
+      <w:r>
+        <w:rPr>
+          <w:lang w:val="en-GB"/>
+        </w:rPr>
+        <w:t>equations with multiple operators have no parentheses, the following precedence rule follows –</w:t>
+      </w:r>
+    </w:p>
+    <w:p>
+      <w:pPr>
+        <w:pStyle w:val="ListParagraph"/>
+        <w:ind w:left="360"/>
+        <w:jc w:val="center"/>
+        <w:rPr>
+          <w:lang w:val="en-GB"/>
+        </w:rPr>
+      </w:pPr>
+      <w:r>
+        <w:rPr>
+          <w:noProof/>
+          <w:lang w:val="en-GB"/>
+        </w:rPr>
+        <w:drawing>
+          <wp:inline distT="0" distB="0" distL="0" distR="0" wp14:anchorId="412E1355" wp14:editId="1B5779C2">
+            <wp:extent cx="1333500" cy="1974493"/>
+            <wp:effectExtent l="0" t="0" r="0" b="6985"/>
+            <wp:docPr id="248830468" name="Picture 2"/>
+            <wp:cNvGraphicFramePr>
+              <a:graphicFrameLocks xmlns:a="http://schemas.openxmlformats.org/drawingml/2006/main" noChangeAspect="1"/>
+            </wp:cNvGraphicFramePr>
+            <a:graphic xmlns:a="http://schemas.openxmlformats.org/drawingml/2006/main">
+              <a:graphicData uri="http://schemas.openxmlformats.org/drawingml/2006/picture">
+                <pic:pic xmlns:pic="http://schemas.openxmlformats.org/drawingml/2006/picture">
+                  <pic:nvPicPr>
+                    <pic:cNvPr id="248830468" name="Picture 248830468"/>
+                    <pic:cNvPicPr/>
+                  </pic:nvPicPr>
+                  <pic:blipFill>
+                    <a:blip r:embed="rId12">
+                      <a:extLst>
+                        <a:ext uri="{28A0092B-C50C-407E-A947-70E740481C1C}">
+                          <a14:useLocalDpi xmlns:a14="http://schemas.microsoft.com/office/drawing/2010/main" val="0"/>
+                        </a:ext>
+                      </a:extLst>
+                    </a:blip>
+                    <a:stretch>
+                      <a:fillRect/>
+                    </a:stretch>
+                  </pic:blipFill>
+                  <pic:spPr>
+                    <a:xfrm>
+                      <a:off x="0" y="0"/>
+                      <a:ext cx="1371126" cy="2030205"/>
+                    </a:xfrm>
+                    <a:prstGeom prst="rect">
+                      <a:avLst/>
+                    </a:prstGeom>
+                  </pic:spPr>
+                </pic:pic>
+              </a:graphicData>
+            </a:graphic>
+          </wp:inline>
+        </w:drawing>
+      </w:r>
+    </w:p>
+    <w:p>
+      <w:pPr>
+        <w:pStyle w:val="ListParagraph"/>
+        <w:numPr>
+          <w:ilvl w:val="0"/>
+          <w:numId w:val="5"/>
+        </w:numPr>
+        <w:rPr>
+          <w:lang w:val="en-GB"/>
+        </w:rPr>
+      </w:pPr>
+      <w:r>
+        <w:rPr>
+          <w:b/>
+          <w:bCs/>
+          <w:lang w:val="en-GB"/>
+        </w:rPr>
+        <w:lastRenderedPageBreak/>
+        <w:t xml:space="preserve">Bit: </w:t>
+      </w:r>
+      <w:r>
+        <w:rPr>
+          <w:lang w:val="en-GB"/>
+        </w:rPr>
+        <w:t>A symbol with two possible values, namely, 0 and 1. It is used to represent truth values.</w:t>
+      </w:r>
+    </w:p>
+    <w:p>
+      <w:pPr>
+        <w:pStyle w:val="ListParagraph"/>
+        <w:numPr>
+          <w:ilvl w:val="0"/>
+          <w:numId w:val="6"/>
+        </w:numPr>
+        <w:rPr>
+          <w:lang w:val="en-GB"/>
+        </w:rPr>
+      </w:pPr>
+      <w:r>
+        <w:rPr>
+          <w:lang w:val="en-GB"/>
+        </w:rPr>
+        <w:t xml:space="preserve">1 represents T or </w:t>
+      </w:r>
+      <w:proofErr w:type="gramStart"/>
+      <w:r>
+        <w:rPr>
+          <w:lang w:val="en-GB"/>
+        </w:rPr>
+        <w:t>true</w:t>
+      </w:r>
+      <w:proofErr w:type="gramEnd"/>
+    </w:p>
+    <w:p>
+      <w:pPr>
+        <w:pStyle w:val="ListParagraph"/>
+        <w:numPr>
+          <w:ilvl w:val="0"/>
+          <w:numId w:val="6"/>
+        </w:numPr>
+        <w:rPr>
+          <w:lang w:val="en-GB"/>
+        </w:rPr>
+      </w:pPr>
+      <w:r>
+        <w:rPr>
+          <w:lang w:val="en-GB"/>
+        </w:rPr>
+        <w:t xml:space="preserve">0 represents F or </w:t>
+      </w:r>
+      <w:proofErr w:type="gramStart"/>
+      <w:r>
+        <w:rPr>
+          <w:lang w:val="en-GB"/>
+        </w:rPr>
+        <w:t>false</w:t>
+      </w:r>
+      <w:proofErr w:type="gramEnd"/>
+    </w:p>
+    <w:p>
+      <w:pPr>
+        <w:pStyle w:val="ListParagraph"/>
+        <w:ind w:left="360"/>
+        <w:jc w:val="center"/>
+        <w:rPr>
+          <w:lang w:val="en-GB"/>
+        </w:rPr>
+      </w:pPr>
+      <w:r>
+        <w:rPr>
+          <w:noProof/>
+          <w:lang w:val="en-GB"/>
+        </w:rPr>
+        <w:drawing>
+          <wp:inline distT="0" distB="0" distL="0" distR="0" wp14:anchorId="25AE6B19" wp14:editId="4F28610D">
+            <wp:extent cx="1358900" cy="903734"/>
+            <wp:effectExtent l="0" t="0" r="0" b="0"/>
+            <wp:docPr id="1267777543" name="Picture 3" descr="Truth value and bits"/>
+            <wp:cNvGraphicFramePr>
+              <a:graphicFrameLocks xmlns:a="http://schemas.openxmlformats.org/drawingml/2006/main" noChangeAspect="1"/>
+            </wp:cNvGraphicFramePr>
+            <a:graphic xmlns:a="http://schemas.openxmlformats.org/drawingml/2006/main">
+              <a:graphicData uri="http://schemas.openxmlformats.org/drawingml/2006/picture">
+                <pic:pic xmlns:pic="http://schemas.openxmlformats.org/drawingml/2006/picture">
+                  <pic:nvPicPr>
+                    <pic:cNvPr id="1267777543" name="Picture 3" descr="Truth value and bits"/>
+                    <pic:cNvPicPr/>
+                  </pic:nvPicPr>
+                  <pic:blipFill>
+                    <a:blip r:embed="rId13">
+                      <a:extLst>
+                        <a:ext uri="{28A0092B-C50C-407E-A947-70E740481C1C}">
+                          <a14:useLocalDpi xmlns:a14="http://schemas.microsoft.com/office/drawing/2010/main" val="0"/>
+                        </a:ext>
+                      </a:extLst>
+                    </a:blip>
+                    <a:stretch>
+                      <a:fillRect/>
+                    </a:stretch>
+                  </pic:blipFill>
+                  <pic:spPr>
+                    <a:xfrm>
+                      <a:off x="0" y="0"/>
+                      <a:ext cx="1365433" cy="908079"/>
+                    </a:xfrm>
+                    <a:prstGeom prst="rect">
+                      <a:avLst/>
+                    </a:prstGeom>
+                  </pic:spPr>
+                </pic:pic>
+              </a:graphicData>
+            </a:graphic>
+          </wp:inline>
+        </w:drawing>
+      </w:r>
+    </w:p>
+    <w:p>
+      <w:pPr>
+        <w:pStyle w:val="ListParagraph"/>
+        <w:ind w:left="360"/>
+        <w:jc w:val="center"/>
+        <w:rPr>
+          <w:lang w:val="en-GB"/>
+        </w:rPr>
+      </w:pPr>
+    </w:p>
+    <w:p>
+      <w:pPr>
+        <w:pStyle w:val="ListParagraph"/>
+        <w:numPr>
+          <w:ilvl w:val="0"/>
+          <w:numId w:val="5"/>
+        </w:numPr>
+        <w:rPr>
+          <w:lang w:val="en-GB"/>
+        </w:rPr>
+      </w:pPr>
+      <w:r>
+        <w:rPr>
+          <w:b/>
+          <w:bCs/>
+          <w:lang w:val="en-GB"/>
+        </w:rPr>
+        <w:t xml:space="preserve">Boolean variable: </w:t>
+      </w:r>
+      <w:r>
+        <w:rPr>
+          <w:lang w:val="en-GB"/>
+        </w:rPr>
+        <w:t>A variable whose value is either true or false. It can be represented using bits.</w:t>
+      </w:r>
+    </w:p>
+    <w:p>
+      <w:pPr>
+        <w:pStyle w:val="ListParagraph"/>
+        <w:numPr>
+          <w:ilvl w:val="0"/>
+          <w:numId w:val="5"/>
+        </w:numPr>
+        <w:rPr>
+          <w:lang w:val="en-GB"/>
+        </w:rPr>
+      </w:pPr>
+      <w:r>
+        <w:rPr>
+          <w:b/>
+          <w:bCs/>
+          <w:lang w:val="en-GB"/>
+        </w:rPr>
+        <w:t>Bit operations:</w:t>
+      </w:r>
+      <w:r>
+        <w:rPr>
+          <w:lang w:val="en-GB"/>
+        </w:rPr>
+        <w:t xml:space="preserve"> These refer to logical connectives like OR, AND, and XOR.</w:t>
+      </w:r>
+    </w:p>
+    <w:p>
+      <w:pPr>
+        <w:pStyle w:val="ListParagraph"/>
+        <w:ind w:left="360"/>
+        <w:rPr>
+          <w:lang w:val="en-GB"/>
+        </w:rPr>
+      </w:pPr>
+    </w:p>
+    <w:p>
+      <w:pPr>
+        <w:pStyle w:val="ListParagraph"/>
+        <w:ind w:left="360"/>
+        <w:jc w:val="center"/>
+        <w:rPr>
+          <w:lang w:val="en-GB"/>
+        </w:rPr>
+      </w:pPr>
+      <w:r>
+        <w:rPr>
+          <w:noProof/>
+          <w:lang w:val="en-GB"/>
+        </w:rPr>
+        <w:drawing>
+          <wp:inline distT="0" distB="0" distL="0" distR="0" wp14:anchorId="2DDD81F1" wp14:editId="0F259D07">
+            <wp:extent cx="2597150" cy="1481742"/>
+            <wp:effectExtent l="0" t="0" r="0" b="4445"/>
+            <wp:docPr id="1495153272" name="Picture 4" descr="A table for bit operators OR, AND, and XOR."/>
+            <wp:cNvGraphicFramePr>
+              <a:graphicFrameLocks xmlns:a="http://schemas.openxmlformats.org/drawingml/2006/main" noChangeAspect="1"/>
+            </wp:cNvGraphicFramePr>
+            <a:graphic xmlns:a="http://schemas.openxmlformats.org/drawingml/2006/main">
+              <a:graphicData uri="http://schemas.openxmlformats.org/drawingml/2006/picture">
+                <pic:pic xmlns:pic="http://schemas.openxmlformats.org/drawingml/2006/picture">
+                  <pic:nvPicPr>
+                    <pic:cNvPr id="1495153272" name="Picture 4" descr="A table for bit operators OR, AND, and XOR."/>
+                    <pic:cNvPicPr/>
+                  </pic:nvPicPr>
+                  <pic:blipFill>
+                    <a:blip r:embed="rId14">
+                      <a:extLst>
+                        <a:ext uri="{28A0092B-C50C-407E-A947-70E740481C1C}">
+                          <a14:useLocalDpi xmlns:a14="http://schemas.microsoft.com/office/drawing/2010/main" val="0"/>
+                        </a:ext>
+                      </a:extLst>
+                    </a:blip>
+                    <a:stretch>
+                      <a:fillRect/>
+                    </a:stretch>
+                  </pic:blipFill>
+                  <pic:spPr>
+                    <a:xfrm>
+                      <a:off x="0" y="0"/>
+                      <a:ext cx="2608713" cy="1488339"/>
+                    </a:xfrm>
+                    <a:prstGeom prst="rect">
+                      <a:avLst/>
+                    </a:prstGeom>
+                  </pic:spPr>
+                </pic:pic>
+              </a:graphicData>
+            </a:graphic>
+          </wp:inline>
+        </w:drawing>
+      </w:r>
+    </w:p>
+    <w:p>
+      <w:pPr>
+        <w:pStyle w:val="ListParagraph"/>
+        <w:ind w:left="360"/>
+        <w:jc w:val="center"/>
+        <w:rPr>
+          <w:lang w:val="en-GB"/>
+        </w:rPr>
+      </w:pPr>
+    </w:p>
+    <w:p>
+      <w:pPr>
+        <w:rPr>
+          <w:lang w:val="en-GB"/>
+        </w:rPr>
+      </w:pPr>
+      <w:r>
+        <w:rPr>
+          <w:b/>
+          <w:bCs/>
+          <w:lang w:val="en-GB"/>
+        </w:rPr>
+        <w:t xml:space="preserve">Definition 7: </w:t>
+      </w:r>
+      <w:r>
+        <w:rPr>
+          <w:lang w:val="en-GB"/>
+        </w:rPr>
+        <w:t>A bit string is a sequence of zero or more bits. The length of the string is the number of bits in the string. E.g. 101010011 is a bit string of length 9.</w:t>
+      </w:r>
+    </w:p>
+    <w:p>
+      <w:pPr>
+        <w:rPr>
+          <w:lang w:val="en-GB"/>
+        </w:rPr>
+      </w:pPr>
+    </w:p>
+    <w:p>
+      <w:pPr>
+        <w:rPr>
+          <w:lang w:val="en-GB"/>
+        </w:rPr>
+      </w:pPr>
+    </w:p>
+    <w:p>
+      <w:pPr>
+        <w:rPr>
+          <w:lang w:val="en-GB"/>
+        </w:rPr>
+      </w:pPr>
+    </w:p>
+    <w:p>
+      <w:pPr>
+        <w:rPr>
+          <w:lang w:val="en-GB"/>
+        </w:rPr>
+      </w:pPr>
+    </w:p>
+    <w:p>
+      <w:pPr>
+        <w:rPr>
+          <w:lang w:val="en-GB"/>
+        </w:rPr>
+      </w:pPr>
+    </w:p>
+    <w:p>
+      <w:pPr>
+        <w:rPr>
+          <w:lang w:val="en-GB"/>
+        </w:rPr>
+      </w:pPr>
+    </w:p>
+    <w:p>
+      <w:pPr>
+        <w:rPr>
+          <w:lang w:val="en-GB"/>
+        </w:rPr>
+      </w:pPr>
+    </w:p>
+    <w:p>
+      <w:pPr>
+        <w:rPr>
+          <w:lang w:val="en-GB"/>
+        </w:rPr>
+      </w:pPr>
+    </w:p>
+    <w:p>
+      <w:pPr>
+        <w:rPr>
+          <w:lang w:val="en-GB"/>
+        </w:rPr>
+      </w:pPr>
+    </w:p>
+    <w:p>
+      <w:pPr>
+        <w:rPr>
+          <w:lang w:val="en-GB"/>
+        </w:rPr>
+      </w:pPr>
+    </w:p>
+    <w:p>
+      <w:pPr>
+        <w:rPr>
+          <w:lang w:val="en-GB"/>
+        </w:rPr>
+      </w:pPr>
+    </w:p>
+    <w:p>
+      <w:pPr>
+        <w:jc w:val="center"/>
+        <w:rPr>
+          <w:sz w:val="28"/>
+          <w:szCs w:val="28"/>
+          <w:lang w:val="en-GB"/>
+        </w:rPr>
+      </w:pPr>
+      <w:r>
+        <w:rPr>
+          <w:b/>
+          <w:bCs/>
+          <w:sz w:val="28"/>
+          <w:szCs w:val="28"/>
+          <w:u w:val="single"/>
+          <w:lang w:val="en-GB"/>
+        </w:rPr>
+        <w:lastRenderedPageBreak/>
+        <w:t>Exercises</w:t>
+      </w:r>
+    </w:p>
+    <w:p>
+      <w:pPr>
+        <w:pStyle w:val="ListParagraph"/>
+        <w:numPr>
+          <w:ilvl w:val="0"/>
+          <w:numId w:val="7"/>
+        </w:numPr>
+        <w:rPr>
+          <w:b/>
+          <w:bCs/>
+          <w:lang w:val="en-GB"/>
+        </w:rPr>
+      </w:pPr>
+      <w:r>
+        <w:rPr>
+          <w:b/>
+          <w:bCs/>
+          <w:lang w:val="en-GB"/>
+        </w:rPr>
+        <w:t>Which of these sentences are propositions? What are the truth values of those that are propositions?</w:t>
+      </w:r>
+    </w:p>
+    <w:p>
+      <w:pPr>
+        <w:pStyle w:val="ListParagraph"/>
+        <w:numPr>
+          <w:ilvl w:val="1"/>
+          <w:numId w:val="8"/>
+        </w:numPr>
+        <w:rPr>
+          <w:b/>
+          <w:bCs/>
+          <w:lang w:val="en-GB"/>
+        </w:rPr>
+      </w:pPr>
+      <w:r>
+        <w:rPr>
+          <w:b/>
+          <w:bCs/>
+          <w:lang w:val="en-GB"/>
+        </w:rPr>
+        <w:t>Boston is the capital of Massachusetts.</w:t>
+      </w:r>
+    </w:p>
+    <w:p>
+      <w:pPr>
+        <w:pStyle w:val="ListParagraph"/>
+        <w:numPr>
+          <w:ilvl w:val="1"/>
+          <w:numId w:val="8"/>
+        </w:numPr>
+        <w:rPr>
+          <w:b/>
+          <w:bCs/>
+          <w:lang w:val="en-GB"/>
+        </w:rPr>
+      </w:pPr>
+      <w:r>
+        <w:rPr>
+          <w:b/>
+          <w:bCs/>
+          <w:lang w:val="en-GB"/>
+        </w:rPr>
+        <w:t>Miami is the capital of Florida.</w:t>
+      </w:r>
+    </w:p>
+    <w:p>
+      <w:pPr>
+        <w:pStyle w:val="ListParagraph"/>
+        <w:numPr>
+          <w:ilvl w:val="1"/>
+          <w:numId w:val="8"/>
+        </w:numPr>
+        <w:rPr>
+          <w:b/>
+          <w:bCs/>
+          <w:lang w:val="en-GB"/>
+        </w:rPr>
+      </w:pPr>
+      <w:r>
+        <w:rPr>
+          <w:b/>
+          <w:bCs/>
+          <w:lang w:val="en-GB"/>
+        </w:rPr>
+        <w:t>2 + 3 = 5.</w:t>
+      </w:r>
+    </w:p>
+    <w:p>
+      <w:pPr>
+        <w:pStyle w:val="ListParagraph"/>
+        <w:numPr>
+          <w:ilvl w:val="1"/>
+          <w:numId w:val="8"/>
+        </w:numPr>
+        <w:rPr>
+          <w:b/>
+          <w:bCs/>
+          <w:lang w:val="en-GB"/>
+        </w:rPr>
+      </w:pPr>
+      <w:r>
+        <w:rPr>
+          <w:b/>
+          <w:bCs/>
+          <w:lang w:val="en-GB"/>
+        </w:rPr>
+        <w:t>5 + 7 = 10.</w:t>
+      </w:r>
+    </w:p>
+    <w:p>
+      <w:pPr>
+        <w:pStyle w:val="ListParagraph"/>
+        <w:numPr>
+          <w:ilvl w:val="1"/>
+          <w:numId w:val="8"/>
+        </w:numPr>
+        <w:rPr>
+          <w:b/>
+          <w:bCs/>
+          <w:lang w:val="en-GB"/>
+        </w:rPr>
+      </w:pPr>
+      <w:r>
+        <w:rPr>
+          <w:b/>
+          <w:bCs/>
+          <w:lang w:val="en-GB"/>
+        </w:rPr>
+        <w:t>x + 2 = 11.</w:t>
+      </w:r>
+    </w:p>
+    <w:p>
+      <w:pPr>
+        <w:pStyle w:val="ListParagraph"/>
+        <w:numPr>
+          <w:ilvl w:val="1"/>
+          <w:numId w:val="8"/>
+        </w:numPr>
+        <w:rPr>
+          <w:b/>
+          <w:bCs/>
+          <w:lang w:val="en-GB"/>
+        </w:rPr>
+      </w:pPr>
+      <w:r>
+        <w:rPr>
+          <w:b/>
+          <w:bCs/>
+          <w:lang w:val="en-GB"/>
+        </w:rPr>
+        <w:t>Answer this question.</w:t>
+      </w:r>
+    </w:p>
+    <w:p>
+      <w:pPr>
+        <w:pStyle w:val="ListParagraph"/>
+        <w:numPr>
+          <w:ilvl w:val="0"/>
+          <w:numId w:val="9"/>
+        </w:numPr>
+        <w:rPr>
+          <w:b/>
+          <w:bCs/>
+          <w:lang w:val="en-GB"/>
+        </w:rPr>
+      </w:pPr>
+      <w:r>
+        <w:rPr>
+          <w:i/>
+          <w:iCs/>
+          <w:lang w:val="en-GB"/>
+        </w:rPr>
+        <w:t>“Boston is the capital of Massachusetts” is a sentence that proposes a fact. Hence, it is a proposition. The truth value of this proposition is true.</w:t>
+      </w:r>
+    </w:p>
+    <w:p>
+      <w:pPr>
+        <w:pStyle w:val="ListParagraph"/>
+        <w:numPr>
+          <w:ilvl w:val="0"/>
+          <w:numId w:val="9"/>
+        </w:numPr>
+        <w:rPr>
+          <w:b/>
+          <w:bCs/>
+          <w:lang w:val="en-GB"/>
+        </w:rPr>
+      </w:pPr>
+      <w:r>
+        <w:rPr>
+          <w:i/>
+          <w:iCs/>
+          <w:lang w:val="en-GB"/>
+        </w:rPr>
+        <w:t>“Miami is the capital of Florida” is a sentence that proposes a fact. Hence, it is a proposition. The truth value of this proposition is false.</w:t>
+      </w:r>
+    </w:p>
+    <w:p>
+      <w:pPr>
+        <w:pStyle w:val="ListParagraph"/>
+        <w:numPr>
+          <w:ilvl w:val="0"/>
+          <w:numId w:val="9"/>
+        </w:numPr>
+        <w:rPr>
+          <w:b/>
+          <w:bCs/>
+          <w:lang w:val="en-GB"/>
+        </w:rPr>
+      </w:pPr>
+      <w:r>
+        <w:rPr>
+          <w:i/>
+          <w:iCs/>
+          <w:lang w:val="en-GB"/>
+        </w:rPr>
+        <w:t xml:space="preserve">“2 + 3 = 5” </w:t>
+      </w:r>
+      <w:r>
+        <w:rPr>
+          <w:i/>
+          <w:iCs/>
+          <w:lang w:val="en-GB"/>
+        </w:rPr>
+        <w:t>is a sentence that proposes a fact. Hence, it is a proposition. The truth value of this proposition is true.</w:t>
+      </w:r>
+    </w:p>
+    <w:p>
+      <w:pPr>
+        <w:pStyle w:val="ListParagraph"/>
+        <w:numPr>
+          <w:ilvl w:val="0"/>
+          <w:numId w:val="9"/>
+        </w:numPr>
+        <w:rPr>
+          <w:b/>
+          <w:bCs/>
+          <w:lang w:val="en-GB"/>
+        </w:rPr>
+      </w:pPr>
+      <w:r>
+        <w:rPr>
+          <w:i/>
+          <w:iCs/>
+          <w:lang w:val="en-GB"/>
+        </w:rPr>
+        <w:t xml:space="preserve">“5 + 7 = 10” </w:t>
+      </w:r>
+      <w:r>
+        <w:rPr>
+          <w:i/>
+          <w:iCs/>
+          <w:lang w:val="en-GB"/>
+        </w:rPr>
+        <w:t>is a sentence that proposes a fact. Hence, it is a proposition. The truth value of this proposition is false</w:t>
+      </w:r>
+      <w:r>
+        <w:rPr>
+          <w:i/>
+          <w:iCs/>
+          <w:lang w:val="en-GB"/>
+        </w:rPr>
+        <w:t>.</w:t>
+      </w:r>
+    </w:p>
+    <w:p>
+      <w:pPr>
+        <w:pStyle w:val="ListParagraph"/>
+        <w:numPr>
+          <w:ilvl w:val="0"/>
+          <w:numId w:val="9"/>
+        </w:numPr>
+        <w:rPr>
+          <w:b/>
+          <w:bCs/>
+          <w:lang w:val="en-GB"/>
+        </w:rPr>
+      </w:pPr>
+      <w:r>
+        <w:rPr>
+          <w:i/>
+          <w:iCs/>
+          <w:lang w:val="en-GB"/>
+        </w:rPr>
+        <w:t>“x + 2 = 11” is not a proposition because it can be either true or false depending on the value of x.</w:t>
+      </w:r>
+    </w:p>
+    <w:p>
+      <w:pPr>
+        <w:pStyle w:val="ListParagraph"/>
+        <w:numPr>
+          <w:ilvl w:val="0"/>
+          <w:numId w:val="9"/>
+        </w:numPr>
+        <w:rPr>
+          <w:b/>
+          <w:bCs/>
+          <w:lang w:val="en-GB"/>
+        </w:rPr>
+      </w:pPr>
+      <w:r>
+        <w:rPr>
+          <w:i/>
+          <w:iCs/>
+          <w:lang w:val="en-GB"/>
+        </w:rPr>
+        <w:t>“Answer this question” is not a proposition because it is neither true nor false.</w:t>
+      </w:r>
+    </w:p>
+    <w:p>
+      <w:pPr>
+        <w:pStyle w:val="ListParagraph"/>
+        <w:rPr>
+          <w:b/>
+          <w:bCs/>
+          <w:lang w:val="en-GB"/>
+        </w:rPr>
+      </w:pPr>
+    </w:p>
+    <w:p>
+      <w:pPr>
+        <w:pStyle w:val="ListParagraph"/>
+        <w:numPr>
+          <w:ilvl w:val="0"/>
+          <w:numId w:val="7"/>
+        </w:numPr>
+        <w:rPr>
+          <w:b/>
+          <w:bCs/>
+          <w:lang w:val="en-GB"/>
+        </w:rPr>
+      </w:pPr>
+      <w:r>
+        <w:rPr>
+          <w:b/>
+          <w:bCs/>
+          <w:lang w:val="en-GB"/>
+        </w:rPr>
+        <w:t>Which of these are propositions? What are the truth values of those that are propositions?</w:t>
+      </w:r>
+    </w:p>
+    <w:p>
+      <w:pPr>
+        <w:pStyle w:val="ListParagraph"/>
+        <w:numPr>
+          <w:ilvl w:val="1"/>
+          <w:numId w:val="10"/>
+        </w:numPr>
+        <w:rPr>
+          <w:b/>
+          <w:bCs/>
+          <w:lang w:val="en-GB"/>
+        </w:rPr>
+      </w:pPr>
+      <w:r>
+        <w:rPr>
+          <w:b/>
+          <w:bCs/>
+          <w:lang w:val="en-GB"/>
+        </w:rPr>
+        <w:t>Do not pass go.</w:t>
+      </w:r>
+    </w:p>
+    <w:p>
+      <w:pPr>
+        <w:pStyle w:val="ListParagraph"/>
+        <w:numPr>
+          <w:ilvl w:val="1"/>
+          <w:numId w:val="10"/>
+        </w:numPr>
+        <w:rPr>
+          <w:b/>
+          <w:bCs/>
+          <w:lang w:val="en-GB"/>
+        </w:rPr>
+      </w:pPr>
+      <w:r>
+        <w:rPr>
+          <w:b/>
+          <w:bCs/>
+          <w:lang w:val="en-GB"/>
+        </w:rPr>
+        <w:t>What time is it?</w:t>
+      </w:r>
+    </w:p>
+    <w:p>
+      <w:pPr>
+        <w:pStyle w:val="ListParagraph"/>
+        <w:numPr>
+          <w:ilvl w:val="1"/>
+          <w:numId w:val="10"/>
+        </w:numPr>
+        <w:rPr>
+          <w:b/>
+          <w:bCs/>
+          <w:lang w:val="en-GB"/>
+        </w:rPr>
+      </w:pPr>
+      <w:r>
+        <w:rPr>
+          <w:b/>
+          <w:bCs/>
+          <w:lang w:val="en-GB"/>
+        </w:rPr>
+        <w:t>There are no black flies in Maine.</w:t>
+      </w:r>
+    </w:p>
+    <w:p>
+      <w:pPr>
+        <w:pStyle w:val="ListParagraph"/>
+        <w:numPr>
+          <w:ilvl w:val="1"/>
+          <w:numId w:val="10"/>
+        </w:numPr>
+        <w:rPr>
+          <w:b/>
+          <w:bCs/>
+          <w:lang w:val="en-GB"/>
+        </w:rPr>
+      </w:pPr>
+      <w:r>
+        <w:rPr>
+          <w:b/>
+          <w:bCs/>
+          <w:lang w:val="en-GB"/>
+        </w:rPr>
+        <w:t>4 + x = 5.</w:t>
+      </w:r>
+    </w:p>
+    <w:p>
+      <w:pPr>
+        <w:pStyle w:val="ListParagraph"/>
+        <w:numPr>
+          <w:ilvl w:val="1"/>
+          <w:numId w:val="10"/>
+        </w:numPr>
+        <w:rPr>
+          <w:b/>
+          <w:bCs/>
+          <w:lang w:val="en-GB"/>
+        </w:rPr>
+      </w:pPr>
+      <w:r>
+        <w:rPr>
+          <w:b/>
+          <w:bCs/>
+          <w:lang w:val="en-GB"/>
+        </w:rPr>
+        <w:t>The moon is made of green cheese.</w:t>
+      </w:r>
+    </w:p>
+    <w:p>
+      <w:pPr>
+        <w:pStyle w:val="ListParagraph"/>
+        <w:numPr>
+          <w:ilvl w:val="1"/>
+          <w:numId w:val="10"/>
+        </w:numPr>
+        <w:rPr>
+          <w:b/>
+          <w:bCs/>
+          <w:lang w:val="en-GB"/>
+        </w:rPr>
+      </w:pPr>
+      <w:r>
+        <w:rPr>
+          <w:b/>
+          <w:bCs/>
+          <w:lang w:val="en-GB"/>
+        </w:rPr>
+        <w:t>2</w:t>
+      </w:r>
+      <w:r>
+        <w:rPr>
+          <w:b/>
+          <w:bCs/>
+          <w:vertAlign w:val="superscript"/>
+          <w:lang w:val="en-GB"/>
+        </w:rPr>
+        <w:t>n</w:t>
+      </w:r>
+      <w:r>
+        <w:rPr>
+          <w:b/>
+          <w:bCs/>
+          <w:lang w:val="en-GB"/>
+        </w:rPr>
+        <w:t xml:space="preserve"> ≥ 100.</w:t>
+      </w:r>
+    </w:p>
+    <w:p>
+      <w:pPr>
+        <w:pStyle w:val="ListParagraph"/>
+        <w:numPr>
+          <w:ilvl w:val="0"/>
+          <w:numId w:val="11"/>
+        </w:numPr>
+        <w:rPr>
+          <w:b/>
+          <w:bCs/>
+          <w:lang w:val="en-GB"/>
+        </w:rPr>
+      </w:pPr>
     </w:p>
     <w:sectPr>
       <w:pgSz w:w="11906" w:h="16838"/>
@@ -841,6 +1972,119 @@
 <file path=word/numbering.xml><?xml version="1.0" encoding="utf-8"?>
 <w:numbering xmlns:wpc="http://schemas.microsoft.com/office/word/2010/wordprocessingCanvas" xmlns:cx="http://schemas.microsoft.com/office/drawing/2014/chartex" xmlns:cx1="http://schemas.microsoft.com/office/drawing/2015/9/8/chartex" xmlns:cx2="http://schemas.microsoft.com/office/drawing/2015/10/21/chartex" xmlns:cx3="http://schemas.microsoft.com/office/drawing/2016/5/9/chartex" xmlns:cx4="http://schemas.microsoft.com/office/drawing/2016/5/10/chartex" xmlns:cx5="http://schemas.microsoft.com/office/drawing/2016/5/11/chartex" xmlns:cx6="http://schemas.microsoft.com/office/drawing/2016/5/12/chartex" xmlns:cx7="http://schemas.microsoft.com/office/drawing/2016/5/13/chartex" xmlns:cx8="http://schemas.microsoft.com/office/drawing/2016/5/14/chartex" xmlns:mc="http://schemas.openxmlformats.org/markup-compatibility/2006" xmlns:aink="http://schemas.microsoft.com/office/drawing/2016/ink" xmlns:am3d="http://schemas.microsoft.com/office/drawing/2017/model3d" xmlns:o="urn:schemas-microsoft-com:office:office" xmlns:oel="http://schemas.microsoft.com/office/2019/extlst" xmlns:r="http://schemas.openxmlformats.org/officeDocument/2006/relationships" xmlns:m="http://schemas.openxmlformats.org/officeDocument/2006/math" xmlns:v="urn:schemas-microsoft-com:vml" xmlns:wp14="http://schemas.microsoft.com/office/word/2010/wordprocessingDrawing" xmlns:wp="http://schemas.openxmlformats.org/drawingml/2006/wordprocessingDrawing" xmlns:w10="urn:schemas-microsoft-com:office:word" xmlns:w="http://schemas.openxmlformats.org/wordprocessingml/2006/main" xmlns:w14="http://schemas.microsoft.com/office/word/2010/wordml" xmlns:w15="http://schemas.microsoft.com/office/word/2012/wordml" xmlns:w16cex="http://schemas.microsoft.com/office/word/2018/wordml/cex" xmlns:w16cid="http://schemas.microsoft.com/office/word/2016/wordml/cid" xmlns:w16="http://schemas.microsoft.com/office/word/2018/wordml" xmlns:w16du="http://schemas.microsoft.com/office/word/2023/wordml/word16du" xmlns:w16sdtdh="http://schemas.microsoft.com/office/word/2020/wordml/sdtdatahash" xmlns:w16se="http://schemas.microsoft.com/office/word/2015/wordml/symex" xmlns:wpg="http://schemas.microsoft.com/office/word/2010/wordprocessingGroup" xmlns:wpi="http://schemas.microsoft.com/office/word/2010/wordprocessingInk" xmlns:wne="http://schemas.microsoft.com/office/word/2006/wordml" xmlns:wps="http://schemas.microsoft.com/office/word/2010/wordprocessingShape" mc:Ignorable="w14 w15 w16se w16cid w16 w16cex w16sdtdh w16du wp14">
   <w:abstractNum w:abstractNumId="0" w15:restartNumberingAfterBreak="0">
+    <w:nsid w:val="200C1C66"/>
+    <w:multiLevelType w:val="hybridMultilevel"/>
+    <w:tmpl w:val="6C325098"/>
+    <w:lvl w:ilvl="0" w:tplc="4009000B">
+      <w:start w:val="1"/>
+      <w:numFmt w:val="bullet"/>
+      <w:lvlText w:val=""/>
+      <w:lvlJc w:val="left"/>
+      <w:pPr>
+        <w:ind w:left="720" w:hanging="360"/>
+      </w:pPr>
+      <w:rPr>
+        <w:rFonts w:ascii="Wingdings" w:hAnsi="Wingdings" w:hint="default"/>
+      </w:rPr>
+    </w:lvl>
+    <w:lvl w:ilvl="1" w:tplc="40090003" w:tentative="1">
+      <w:start w:val="1"/>
+      <w:numFmt w:val="bullet"/>
+      <w:lvlText w:val="o"/>
+      <w:lvlJc w:val="left"/>
+      <w:pPr>
+        <w:ind w:left="1440" w:hanging="360"/>
+      </w:pPr>
+      <w:rPr>
+        <w:rFonts w:ascii="Courier New" w:hAnsi="Courier New" w:cs="Courier New" w:hint="default"/>
+      </w:rPr>
+    </w:lvl>
+    <w:lvl w:ilvl="2" w:tplc="40090005" w:tentative="1">
+      <w:start w:val="1"/>
+      <w:numFmt w:val="bullet"/>
+      <w:lvlText w:val=""/>
+      <w:lvlJc w:val="left"/>
+      <w:pPr>
+        <w:ind w:left="2160" w:hanging="360"/>
+      </w:pPr>
+      <w:rPr>
+        <w:rFonts w:ascii="Wingdings" w:hAnsi="Wingdings" w:hint="default"/>
+      </w:rPr>
+    </w:lvl>
+    <w:lvl w:ilvl="3" w:tplc="40090001" w:tentative="1">
+      <w:start w:val="1"/>
+      <w:numFmt w:val="bullet"/>
+      <w:lvlText w:val=""/>
+      <w:lvlJc w:val="left"/>
+      <w:pPr>
+        <w:ind w:left="2880" w:hanging="360"/>
+      </w:pPr>
+      <w:rPr>
+        <w:rFonts w:ascii="Symbol" w:hAnsi="Symbol" w:hint="default"/>
+      </w:rPr>
+    </w:lvl>
+    <w:lvl w:ilvl="4" w:tplc="40090003" w:tentative="1">
+      <w:start w:val="1"/>
+      <w:numFmt w:val="bullet"/>
+      <w:lvlText w:val="o"/>
+      <w:lvlJc w:val="left"/>
+      <w:pPr>
+        <w:ind w:left="3600" w:hanging="360"/>
+      </w:pPr>
+      <w:rPr>
+        <w:rFonts w:ascii="Courier New" w:hAnsi="Courier New" w:cs="Courier New" w:hint="default"/>
+      </w:rPr>
+    </w:lvl>
+    <w:lvl w:ilvl="5" w:tplc="40090005" w:tentative="1">
+      <w:start w:val="1"/>
+      <w:numFmt w:val="bullet"/>
+      <w:lvlText w:val=""/>
+      <w:lvlJc w:val="left"/>
+      <w:pPr>
+        <w:ind w:left="4320" w:hanging="360"/>
+      </w:pPr>
+      <w:rPr>
+        <w:rFonts w:ascii="Wingdings" w:hAnsi="Wingdings" w:hint="default"/>
+      </w:rPr>
+    </w:lvl>
+    <w:lvl w:ilvl="6" w:tplc="40090001" w:tentative="1">
+      <w:start w:val="1"/>
+      <w:numFmt w:val="bullet"/>
+      <w:lvlText w:val=""/>
+      <w:lvlJc w:val="left"/>
+      <w:pPr>
+        <w:ind w:left="5040" w:hanging="360"/>
+      </w:pPr>
+      <w:rPr>
+        <w:rFonts w:ascii="Symbol" w:hAnsi="Symbol" w:hint="default"/>
+      </w:rPr>
+    </w:lvl>
+    <w:lvl w:ilvl="7" w:tplc="40090003" w:tentative="1">
+      <w:start w:val="1"/>
+      <w:numFmt w:val="bullet"/>
+      <w:lvlText w:val="o"/>
+      <w:lvlJc w:val="left"/>
+      <w:pPr>
+        <w:ind w:left="5760" w:hanging="360"/>
+      </w:pPr>
+      <w:rPr>
+        <w:rFonts w:ascii="Courier New" w:hAnsi="Courier New" w:cs="Courier New" w:hint="default"/>
+      </w:rPr>
+    </w:lvl>
+    <w:lvl w:ilvl="8" w:tplc="40090005" w:tentative="1">
+      <w:start w:val="1"/>
+      <w:numFmt w:val="bullet"/>
+      <w:lvlText w:val=""/>
+      <w:lvlJc w:val="left"/>
+      <w:pPr>
+        <w:ind w:left="6480" w:hanging="360"/>
+      </w:pPr>
+      <w:rPr>
+        <w:rFonts w:ascii="Wingdings" w:hAnsi="Wingdings" w:hint="default"/>
+      </w:rPr>
+    </w:lvl>
+  </w:abstractNum>
+  <w:abstractNum w:abstractNumId="1" w15:restartNumberingAfterBreak="0">
     <w:nsid w:val="30905071"/>
     <w:multiLevelType w:val="hybridMultilevel"/>
     <w:tmpl w:val="7F16FD2A"/>
@@ -953,7 +2197,209 @@
       </w:rPr>
     </w:lvl>
   </w:abstractNum>
-  <w:abstractNum w:abstractNumId="1" w15:restartNumberingAfterBreak="0">
+  <w:abstractNum w:abstractNumId="2" w15:restartNumberingAfterBreak="0">
+    <w:nsid w:val="34FF6A30"/>
+    <w:multiLevelType w:val="hybridMultilevel"/>
+    <w:tmpl w:val="85442B1E"/>
+    <w:lvl w:ilvl="0" w:tplc="4009000F">
+      <w:start w:val="1"/>
+      <w:numFmt w:val="decimal"/>
+      <w:lvlText w:val="%1."/>
+      <w:lvlJc w:val="left"/>
+      <w:pPr>
+        <w:ind w:left="360" w:hanging="360"/>
+      </w:pPr>
+      <w:rPr>
+        <w:rFonts w:hint="default"/>
+      </w:rPr>
+    </w:lvl>
+    <w:lvl w:ilvl="1" w:tplc="40090019" w:tentative="1">
+      <w:start w:val="1"/>
+      <w:numFmt w:val="lowerLetter"/>
+      <w:lvlText w:val="%2."/>
+      <w:lvlJc w:val="left"/>
+      <w:pPr>
+        <w:ind w:left="1080" w:hanging="360"/>
+      </w:pPr>
+    </w:lvl>
+    <w:lvl w:ilvl="2" w:tplc="4009001B" w:tentative="1">
+      <w:start w:val="1"/>
+      <w:numFmt w:val="lowerRoman"/>
+      <w:lvlText w:val="%3."/>
+      <w:lvlJc w:val="right"/>
+      <w:pPr>
+        <w:ind w:left="1800" w:hanging="180"/>
+      </w:pPr>
+    </w:lvl>
+    <w:lvl w:ilvl="3" w:tplc="4009000F" w:tentative="1">
+      <w:start w:val="1"/>
+      <w:numFmt w:val="decimal"/>
+      <w:lvlText w:val="%4."/>
+      <w:lvlJc w:val="left"/>
+      <w:pPr>
+        <w:ind w:left="2520" w:hanging="360"/>
+      </w:pPr>
+    </w:lvl>
+    <w:lvl w:ilvl="4" w:tplc="40090019" w:tentative="1">
+      <w:start w:val="1"/>
+      <w:numFmt w:val="lowerLetter"/>
+      <w:lvlText w:val="%5."/>
+      <w:lvlJc w:val="left"/>
+      <w:pPr>
+        <w:ind w:left="3240" w:hanging="360"/>
+      </w:pPr>
+    </w:lvl>
+    <w:lvl w:ilvl="5" w:tplc="4009001B" w:tentative="1">
+      <w:start w:val="1"/>
+      <w:numFmt w:val="lowerRoman"/>
+      <w:lvlText w:val="%6."/>
+      <w:lvlJc w:val="right"/>
+      <w:pPr>
+        <w:ind w:left="3960" w:hanging="180"/>
+      </w:pPr>
+    </w:lvl>
+    <w:lvl w:ilvl="6" w:tplc="4009000F" w:tentative="1">
+      <w:start w:val="1"/>
+      <w:numFmt w:val="decimal"/>
+      <w:lvlText w:val="%7."/>
+      <w:lvlJc w:val="left"/>
+      <w:pPr>
+        <w:ind w:left="4680" w:hanging="360"/>
+      </w:pPr>
+    </w:lvl>
+    <w:lvl w:ilvl="7" w:tplc="40090019" w:tentative="1">
+      <w:start w:val="1"/>
+      <w:numFmt w:val="lowerLetter"/>
+      <w:lvlText w:val="%8."/>
+      <w:lvlJc w:val="left"/>
+      <w:pPr>
+        <w:ind w:left="5400" w:hanging="360"/>
+      </w:pPr>
+    </w:lvl>
+    <w:lvl w:ilvl="8" w:tplc="4009001B" w:tentative="1">
+      <w:start w:val="1"/>
+      <w:numFmt w:val="lowerRoman"/>
+      <w:lvlText w:val="%9."/>
+      <w:lvlJc w:val="right"/>
+      <w:pPr>
+        <w:ind w:left="6120" w:hanging="180"/>
+      </w:pPr>
+    </w:lvl>
+  </w:abstractNum>
+  <w:abstractNum w:abstractNumId="3" w15:restartNumberingAfterBreak="0">
+    <w:nsid w:val="3EE35044"/>
+    <w:multiLevelType w:val="hybridMultilevel"/>
+    <w:tmpl w:val="0FD0149E"/>
+    <w:lvl w:ilvl="0" w:tplc="4009000B">
+      <w:start w:val="1"/>
+      <w:numFmt w:val="bullet"/>
+      <w:lvlText w:val=""/>
+      <w:lvlJc w:val="left"/>
+      <w:pPr>
+        <w:ind w:left="720" w:hanging="360"/>
+      </w:pPr>
+      <w:rPr>
+        <w:rFonts w:ascii="Wingdings" w:hAnsi="Wingdings" w:hint="default"/>
+      </w:rPr>
+    </w:lvl>
+    <w:lvl w:ilvl="1" w:tplc="40090003" w:tentative="1">
+      <w:start w:val="1"/>
+      <w:numFmt w:val="bullet"/>
+      <w:lvlText w:val="o"/>
+      <w:lvlJc w:val="left"/>
+      <w:pPr>
+        <w:ind w:left="1440" w:hanging="360"/>
+      </w:pPr>
+      <w:rPr>
+        <w:rFonts w:ascii="Courier New" w:hAnsi="Courier New" w:cs="Courier New" w:hint="default"/>
+      </w:rPr>
+    </w:lvl>
+    <w:lvl w:ilvl="2" w:tplc="40090005" w:tentative="1">
+      <w:start w:val="1"/>
+      <w:numFmt w:val="bullet"/>
+      <w:lvlText w:val=""/>
+      <w:lvlJc w:val="left"/>
+      <w:pPr>
+        <w:ind w:left="2160" w:hanging="360"/>
+      </w:pPr>
+      <w:rPr>
+        <w:rFonts w:ascii="Wingdings" w:hAnsi="Wingdings" w:hint="default"/>
+      </w:rPr>
+    </w:lvl>
+    <w:lvl w:ilvl="3" w:tplc="40090001" w:tentative="1">
+      <w:start w:val="1"/>
+      <w:numFmt w:val="bullet"/>
+      <w:lvlText w:val=""/>
+      <w:lvlJc w:val="left"/>
+      <w:pPr>
+        <w:ind w:left="2880" w:hanging="360"/>
+      </w:pPr>
+      <w:rPr>
+        <w:rFonts w:ascii="Symbol" w:hAnsi="Symbol" w:hint="default"/>
+      </w:rPr>
+    </w:lvl>
+    <w:lvl w:ilvl="4" w:tplc="40090003" w:tentative="1">
+      <w:start w:val="1"/>
+      <w:numFmt w:val="bullet"/>
+      <w:lvlText w:val="o"/>
+      <w:lvlJc w:val="left"/>
+      <w:pPr>
+        <w:ind w:left="3600" w:hanging="360"/>
+      </w:pPr>
+      <w:rPr>
+        <w:rFonts w:ascii="Courier New" w:hAnsi="Courier New" w:cs="Courier New" w:hint="default"/>
+      </w:rPr>
+    </w:lvl>
+    <w:lvl w:ilvl="5" w:tplc="40090005" w:tentative="1">
+      <w:start w:val="1"/>
+      <w:numFmt w:val="bullet"/>
+      <w:lvlText w:val=""/>
+      <w:lvlJc w:val="left"/>
+      <w:pPr>
+        <w:ind w:left="4320" w:hanging="360"/>
+      </w:pPr>
+      <w:rPr>
+        <w:rFonts w:ascii="Wingdings" w:hAnsi="Wingdings" w:hint="default"/>
+      </w:rPr>
+    </w:lvl>
+    <w:lvl w:ilvl="6" w:tplc="40090001" w:tentative="1">
+      <w:start w:val="1"/>
+      <w:numFmt w:val="bullet"/>
+      <w:lvlText w:val=""/>
+      <w:lvlJc w:val="left"/>
+      <w:pPr>
+        <w:ind w:left="5040" w:hanging="360"/>
+      </w:pPr>
+      <w:rPr>
+        <w:rFonts w:ascii="Symbol" w:hAnsi="Symbol" w:hint="default"/>
+      </w:rPr>
+    </w:lvl>
+    <w:lvl w:ilvl="7" w:tplc="40090003" w:tentative="1">
+      <w:start w:val="1"/>
+      <w:numFmt w:val="bullet"/>
+      <w:lvlText w:val="o"/>
+      <w:lvlJc w:val="left"/>
+      <w:pPr>
+        <w:ind w:left="5760" w:hanging="360"/>
+      </w:pPr>
+      <w:rPr>
+        <w:rFonts w:ascii="Courier New" w:hAnsi="Courier New" w:cs="Courier New" w:hint="default"/>
+      </w:rPr>
+    </w:lvl>
+    <w:lvl w:ilvl="8" w:tplc="40090005" w:tentative="1">
+      <w:start w:val="1"/>
+      <w:numFmt w:val="bullet"/>
+      <w:lvlText w:val=""/>
+      <w:lvlJc w:val="left"/>
+      <w:pPr>
+        <w:ind w:left="6480" w:hanging="360"/>
+      </w:pPr>
+      <w:rPr>
+        <w:rFonts w:ascii="Wingdings" w:hAnsi="Wingdings" w:hint="default"/>
+      </w:rPr>
+    </w:lvl>
+  </w:abstractNum>
+  <w:abstractNum w:abstractNumId="4" w15:restartNumberingAfterBreak="0">
     <w:nsid w:val="50D7103D"/>
     <w:multiLevelType w:val="hybridMultilevel"/>
     <w:tmpl w:val="28EE885C"/>
@@ -1066,7 +2512,7 @@
       </w:rPr>
     </w:lvl>
   </w:abstractNum>
-  <w:abstractNum w:abstractNumId="2" w15:restartNumberingAfterBreak="0">
+  <w:abstractNum w:abstractNumId="5" w15:restartNumberingAfterBreak="0">
     <w:nsid w:val="63D76A11"/>
     <w:multiLevelType w:val="multilevel"/>
     <w:tmpl w:val="C450ABE0"/>
@@ -1179,7 +2625,7 @@
       </w:rPr>
     </w:lvl>
   </w:abstractNum>
-  <w:abstractNum w:abstractNumId="3" w15:restartNumberingAfterBreak="0">
+  <w:abstractNum w:abstractNumId="6" w15:restartNumberingAfterBreak="0">
     <w:nsid w:val="6A4D5E9C"/>
     <w:multiLevelType w:val="multilevel"/>
     <w:tmpl w:val="7C32320C"/>
@@ -1292,17 +2738,436 @@
       </w:rPr>
     </w:lvl>
   </w:abstractNum>
+  <w:abstractNum w:abstractNumId="7" w15:restartNumberingAfterBreak="0">
+    <w:nsid w:val="6E0347C9"/>
+    <w:multiLevelType w:val="multilevel"/>
+    <w:tmpl w:val="4009001D"/>
+    <w:lvl w:ilvl="0">
+      <w:start w:val="1"/>
+      <w:numFmt w:val="decimal"/>
+      <w:lvlText w:val="%1)"/>
+      <w:lvlJc w:val="left"/>
+      <w:pPr>
+        <w:ind w:left="360" w:hanging="360"/>
+      </w:pPr>
+    </w:lvl>
+    <w:lvl w:ilvl="1">
+      <w:start w:val="1"/>
+      <w:numFmt w:val="lowerLetter"/>
+      <w:lvlText w:val="%2)"/>
+      <w:lvlJc w:val="left"/>
+      <w:pPr>
+        <w:ind w:left="720" w:hanging="360"/>
+      </w:pPr>
+    </w:lvl>
+    <w:lvl w:ilvl="2">
+      <w:start w:val="1"/>
+      <w:numFmt w:val="lowerRoman"/>
+      <w:lvlText w:val="%3)"/>
+      <w:lvlJc w:val="left"/>
+      <w:pPr>
+        <w:ind w:left="1080" w:hanging="360"/>
+      </w:pPr>
+    </w:lvl>
+    <w:lvl w:ilvl="3">
+      <w:start w:val="1"/>
+      <w:numFmt w:val="decimal"/>
+      <w:lvlText w:val="(%4)"/>
+      <w:lvlJc w:val="left"/>
+      <w:pPr>
+        <w:ind w:left="1440" w:hanging="360"/>
+      </w:pPr>
+    </w:lvl>
+    <w:lvl w:ilvl="4">
+      <w:start w:val="1"/>
+      <w:numFmt w:val="lowerLetter"/>
+      <w:lvlText w:val="(%5)"/>
+      <w:lvlJc w:val="left"/>
+      <w:pPr>
+        <w:ind w:left="1800" w:hanging="360"/>
+      </w:pPr>
+    </w:lvl>
+    <w:lvl w:ilvl="5">
+      <w:start w:val="1"/>
+      <w:numFmt w:val="lowerRoman"/>
+      <w:lvlText w:val="(%6)"/>
+      <w:lvlJc w:val="left"/>
+      <w:pPr>
+        <w:ind w:left="2160" w:hanging="360"/>
+      </w:pPr>
+    </w:lvl>
+    <w:lvl w:ilvl="6">
+      <w:start w:val="1"/>
+      <w:numFmt w:val="decimal"/>
+      <w:lvlText w:val="%7."/>
+      <w:lvlJc w:val="left"/>
+      <w:pPr>
+        <w:ind w:left="2520" w:hanging="360"/>
+      </w:pPr>
+    </w:lvl>
+    <w:lvl w:ilvl="7">
+      <w:start w:val="1"/>
+      <w:numFmt w:val="lowerLetter"/>
+      <w:lvlText w:val="%8."/>
+      <w:lvlJc w:val="left"/>
+      <w:pPr>
+        <w:ind w:left="2880" w:hanging="360"/>
+      </w:pPr>
+    </w:lvl>
+    <w:lvl w:ilvl="8">
+      <w:start w:val="1"/>
+      <w:numFmt w:val="lowerRoman"/>
+      <w:lvlText w:val="%9."/>
+      <w:lvlJc w:val="left"/>
+      <w:pPr>
+        <w:ind w:left="3240" w:hanging="360"/>
+      </w:pPr>
+    </w:lvl>
+  </w:abstractNum>
+  <w:abstractNum w:abstractNumId="8" w15:restartNumberingAfterBreak="0">
+    <w:nsid w:val="6E0B7E35"/>
+    <w:multiLevelType w:val="hybridMultilevel"/>
+    <w:tmpl w:val="3506A932"/>
+    <w:lvl w:ilvl="0" w:tplc="40090001">
+      <w:start w:val="1"/>
+      <w:numFmt w:val="bullet"/>
+      <w:lvlText w:val=""/>
+      <w:lvlJc w:val="left"/>
+      <w:pPr>
+        <w:ind w:left="360" w:hanging="360"/>
+      </w:pPr>
+      <w:rPr>
+        <w:rFonts w:ascii="Symbol" w:hAnsi="Symbol" w:hint="default"/>
+      </w:rPr>
+    </w:lvl>
+    <w:lvl w:ilvl="1" w:tplc="40090003" w:tentative="1">
+      <w:start w:val="1"/>
+      <w:numFmt w:val="bullet"/>
+      <w:lvlText w:val="o"/>
+      <w:lvlJc w:val="left"/>
+      <w:pPr>
+        <w:ind w:left="1080" w:hanging="360"/>
+      </w:pPr>
+      <w:rPr>
+        <w:rFonts w:ascii="Courier New" w:hAnsi="Courier New" w:cs="Courier New" w:hint="default"/>
+      </w:rPr>
+    </w:lvl>
+    <w:lvl w:ilvl="2" w:tplc="40090005" w:tentative="1">
+      <w:start w:val="1"/>
+      <w:numFmt w:val="bullet"/>
+      <w:lvlText w:val=""/>
+      <w:lvlJc w:val="left"/>
+      <w:pPr>
+        <w:ind w:left="1800" w:hanging="360"/>
+      </w:pPr>
+      <w:rPr>
+        <w:rFonts w:ascii="Wingdings" w:hAnsi="Wingdings" w:hint="default"/>
+      </w:rPr>
+    </w:lvl>
+    <w:lvl w:ilvl="3" w:tplc="40090001" w:tentative="1">
+      <w:start w:val="1"/>
+      <w:numFmt w:val="bullet"/>
+      <w:lvlText w:val=""/>
+      <w:lvlJc w:val="left"/>
+      <w:pPr>
+        <w:ind w:left="2520" w:hanging="360"/>
+      </w:pPr>
+      <w:rPr>
+        <w:rFonts w:ascii="Symbol" w:hAnsi="Symbol" w:hint="default"/>
+      </w:rPr>
+    </w:lvl>
+    <w:lvl w:ilvl="4" w:tplc="40090003" w:tentative="1">
+      <w:start w:val="1"/>
+      <w:numFmt w:val="bullet"/>
+      <w:lvlText w:val="o"/>
+      <w:lvlJc w:val="left"/>
+      <w:pPr>
+        <w:ind w:left="3240" w:hanging="360"/>
+      </w:pPr>
+      <w:rPr>
+        <w:rFonts w:ascii="Courier New" w:hAnsi="Courier New" w:cs="Courier New" w:hint="default"/>
+      </w:rPr>
+    </w:lvl>
+    <w:lvl w:ilvl="5" w:tplc="40090005" w:tentative="1">
+      <w:start w:val="1"/>
+      <w:numFmt w:val="bullet"/>
+      <w:lvlText w:val=""/>
+      <w:lvlJc w:val="left"/>
+      <w:pPr>
+        <w:ind w:left="3960" w:hanging="360"/>
+      </w:pPr>
+      <w:rPr>
+        <w:rFonts w:ascii="Wingdings" w:hAnsi="Wingdings" w:hint="default"/>
+      </w:rPr>
+    </w:lvl>
+    <w:lvl w:ilvl="6" w:tplc="40090001" w:tentative="1">
+      <w:start w:val="1"/>
+      <w:numFmt w:val="bullet"/>
+      <w:lvlText w:val=""/>
+      <w:lvlJc w:val="left"/>
+      <w:pPr>
+        <w:ind w:left="4680" w:hanging="360"/>
+      </w:pPr>
+      <w:rPr>
+        <w:rFonts w:ascii="Symbol" w:hAnsi="Symbol" w:hint="default"/>
+      </w:rPr>
+    </w:lvl>
+    <w:lvl w:ilvl="7" w:tplc="40090003" w:tentative="1">
+      <w:start w:val="1"/>
+      <w:numFmt w:val="bullet"/>
+      <w:lvlText w:val="o"/>
+      <w:lvlJc w:val="left"/>
+      <w:pPr>
+        <w:ind w:left="5400" w:hanging="360"/>
+      </w:pPr>
+      <w:rPr>
+        <w:rFonts w:ascii="Courier New" w:hAnsi="Courier New" w:cs="Courier New" w:hint="default"/>
+      </w:rPr>
+    </w:lvl>
+    <w:lvl w:ilvl="8" w:tplc="40090005" w:tentative="1">
+      <w:start w:val="1"/>
+      <w:numFmt w:val="bullet"/>
+      <w:lvlText w:val=""/>
+      <w:lvlJc w:val="left"/>
+      <w:pPr>
+        <w:ind w:left="6120" w:hanging="360"/>
+      </w:pPr>
+      <w:rPr>
+        <w:rFonts w:ascii="Wingdings" w:hAnsi="Wingdings" w:hint="default"/>
+      </w:rPr>
+    </w:lvl>
+  </w:abstractNum>
+  <w:abstractNum w:abstractNumId="9" w15:restartNumberingAfterBreak="0">
+    <w:nsid w:val="78E41831"/>
+    <w:multiLevelType w:val="multilevel"/>
+    <w:tmpl w:val="4009001D"/>
+    <w:lvl w:ilvl="0">
+      <w:start w:val="1"/>
+      <w:numFmt w:val="decimal"/>
+      <w:lvlText w:val="%1)"/>
+      <w:lvlJc w:val="left"/>
+      <w:pPr>
+        <w:ind w:left="360" w:hanging="360"/>
+      </w:pPr>
+    </w:lvl>
+    <w:lvl w:ilvl="1">
+      <w:start w:val="1"/>
+      <w:numFmt w:val="lowerLetter"/>
+      <w:lvlText w:val="%2)"/>
+      <w:lvlJc w:val="left"/>
+      <w:pPr>
+        <w:ind w:left="720" w:hanging="360"/>
+      </w:pPr>
+    </w:lvl>
+    <w:lvl w:ilvl="2">
+      <w:start w:val="1"/>
+      <w:numFmt w:val="lowerRoman"/>
+      <w:lvlText w:val="%3)"/>
+      <w:lvlJc w:val="left"/>
+      <w:pPr>
+        <w:ind w:left="1080" w:hanging="360"/>
+      </w:pPr>
+    </w:lvl>
+    <w:lvl w:ilvl="3">
+      <w:start w:val="1"/>
+      <w:numFmt w:val="decimal"/>
+      <w:lvlText w:val="(%4)"/>
+      <w:lvlJc w:val="left"/>
+      <w:pPr>
+        <w:ind w:left="1440" w:hanging="360"/>
+      </w:pPr>
+    </w:lvl>
+    <w:lvl w:ilvl="4">
+      <w:start w:val="1"/>
+      <w:numFmt w:val="lowerLetter"/>
+      <w:lvlText w:val="(%5)"/>
+      <w:lvlJc w:val="left"/>
+      <w:pPr>
+        <w:ind w:left="1800" w:hanging="360"/>
+      </w:pPr>
+    </w:lvl>
+    <w:lvl w:ilvl="5">
+      <w:start w:val="1"/>
+      <w:numFmt w:val="lowerRoman"/>
+      <w:lvlText w:val="(%6)"/>
+      <w:lvlJc w:val="left"/>
+      <w:pPr>
+        <w:ind w:left="2160" w:hanging="360"/>
+      </w:pPr>
+    </w:lvl>
+    <w:lvl w:ilvl="6">
+      <w:start w:val="1"/>
+      <w:numFmt w:val="decimal"/>
+      <w:lvlText w:val="%7."/>
+      <w:lvlJc w:val="left"/>
+      <w:pPr>
+        <w:ind w:left="2520" w:hanging="360"/>
+      </w:pPr>
+    </w:lvl>
+    <w:lvl w:ilvl="7">
+      <w:start w:val="1"/>
+      <w:numFmt w:val="lowerLetter"/>
+      <w:lvlText w:val="%8."/>
+      <w:lvlJc w:val="left"/>
+      <w:pPr>
+        <w:ind w:left="2880" w:hanging="360"/>
+      </w:pPr>
+    </w:lvl>
+    <w:lvl w:ilvl="8">
+      <w:start w:val="1"/>
+      <w:numFmt w:val="lowerRoman"/>
+      <w:lvlText w:val="%9."/>
+      <w:lvlJc w:val="left"/>
+      <w:pPr>
+        <w:ind w:left="3240" w:hanging="360"/>
+      </w:pPr>
+    </w:lvl>
+  </w:abstractNum>
+  <w:abstractNum w:abstractNumId="10" w15:restartNumberingAfterBreak="0">
+    <w:nsid w:val="7B8D2F7E"/>
+    <w:multiLevelType w:val="hybridMultilevel"/>
+    <w:tmpl w:val="43046C5E"/>
+    <w:lvl w:ilvl="0" w:tplc="4009000B">
+      <w:start w:val="1"/>
+      <w:numFmt w:val="bullet"/>
+      <w:lvlText w:val=""/>
+      <w:lvlJc w:val="left"/>
+      <w:pPr>
+        <w:ind w:left="720" w:hanging="360"/>
+      </w:pPr>
+      <w:rPr>
+        <w:rFonts w:ascii="Wingdings" w:hAnsi="Wingdings" w:hint="default"/>
+      </w:rPr>
+    </w:lvl>
+    <w:lvl w:ilvl="1" w:tplc="40090003" w:tentative="1">
+      <w:start w:val="1"/>
+      <w:numFmt w:val="bullet"/>
+      <w:lvlText w:val="o"/>
+      <w:lvlJc w:val="left"/>
+      <w:pPr>
+        <w:ind w:left="1440" w:hanging="360"/>
+      </w:pPr>
+      <w:rPr>
+        <w:rFonts w:ascii="Courier New" w:hAnsi="Courier New" w:cs="Courier New" w:hint="default"/>
+      </w:rPr>
+    </w:lvl>
+    <w:lvl w:ilvl="2" w:tplc="40090005" w:tentative="1">
+      <w:start w:val="1"/>
+      <w:numFmt w:val="bullet"/>
+      <w:lvlText w:val=""/>
+      <w:lvlJc w:val="left"/>
+      <w:pPr>
+        <w:ind w:left="2160" w:hanging="360"/>
+      </w:pPr>
+      <w:rPr>
+        <w:rFonts w:ascii="Wingdings" w:hAnsi="Wingdings" w:hint="default"/>
+      </w:rPr>
+    </w:lvl>
+    <w:lvl w:ilvl="3" w:tplc="40090001" w:tentative="1">
+      <w:start w:val="1"/>
+      <w:numFmt w:val="bullet"/>
+      <w:lvlText w:val=""/>
+      <w:lvlJc w:val="left"/>
+      <w:pPr>
+        <w:ind w:left="2880" w:hanging="360"/>
+      </w:pPr>
+      <w:rPr>
+        <w:rFonts w:ascii="Symbol" w:hAnsi="Symbol" w:hint="default"/>
+      </w:rPr>
+    </w:lvl>
+    <w:lvl w:ilvl="4" w:tplc="40090003" w:tentative="1">
+      <w:start w:val="1"/>
+      <w:numFmt w:val="bullet"/>
+      <w:lvlText w:val="o"/>
+      <w:lvlJc w:val="left"/>
+      <w:pPr>
+        <w:ind w:left="3600" w:hanging="360"/>
+      </w:pPr>
+      <w:rPr>
+        <w:rFonts w:ascii="Courier New" w:hAnsi="Courier New" w:cs="Courier New" w:hint="default"/>
+      </w:rPr>
+    </w:lvl>
+    <w:lvl w:ilvl="5" w:tplc="40090005" w:tentative="1">
+      <w:start w:val="1"/>
+      <w:numFmt w:val="bullet"/>
+      <w:lvlText w:val=""/>
+      <w:lvlJc w:val="left"/>
+      <w:pPr>
+        <w:ind w:left="4320" w:hanging="360"/>
+      </w:pPr>
+      <w:rPr>
+        <w:rFonts w:ascii="Wingdings" w:hAnsi="Wingdings" w:hint="default"/>
+      </w:rPr>
+    </w:lvl>
+    <w:lvl w:ilvl="6" w:tplc="40090001" w:tentative="1">
+      <w:start w:val="1"/>
+      <w:numFmt w:val="bullet"/>
+      <w:lvlText w:val=""/>
+      <w:lvlJc w:val="left"/>
+      <w:pPr>
+        <w:ind w:left="5040" w:hanging="360"/>
+      </w:pPr>
+      <w:rPr>
+        <w:rFonts w:ascii="Symbol" w:hAnsi="Symbol" w:hint="default"/>
+      </w:rPr>
+    </w:lvl>
+    <w:lvl w:ilvl="7" w:tplc="40090003" w:tentative="1">
+      <w:start w:val="1"/>
+      <w:numFmt w:val="bullet"/>
+      <w:lvlText w:val="o"/>
+      <w:lvlJc w:val="left"/>
+      <w:pPr>
+        <w:ind w:left="5760" w:hanging="360"/>
+      </w:pPr>
+      <w:rPr>
+        <w:rFonts w:ascii="Courier New" w:hAnsi="Courier New" w:cs="Courier New" w:hint="default"/>
+      </w:rPr>
+    </w:lvl>
+    <w:lvl w:ilvl="8" w:tplc="40090005" w:tentative="1">
+      <w:start w:val="1"/>
+      <w:numFmt w:val="bullet"/>
+      <w:lvlText w:val=""/>
+      <w:lvlJc w:val="left"/>
+      <w:pPr>
+        <w:ind w:left="6480" w:hanging="360"/>
+      </w:pPr>
+      <w:rPr>
+        <w:rFonts w:ascii="Wingdings" w:hAnsi="Wingdings" w:hint="default"/>
+      </w:rPr>
+    </w:lvl>
+  </w:abstractNum>
   <w:num w:numId="1" w16cid:durableId="964627747">
+    <w:abstractNumId w:val="6"/>
+  </w:num>
+  <w:num w:numId="2" w16cid:durableId="774597683">
+    <w:abstractNumId w:val="5"/>
+  </w:num>
+  <w:num w:numId="3" w16cid:durableId="2020738259">
+    <w:abstractNumId w:val="1"/>
+  </w:num>
+  <w:num w:numId="4" w16cid:durableId="1580477004">
+    <w:abstractNumId w:val="4"/>
+  </w:num>
+  <w:num w:numId="5" w16cid:durableId="1423799793">
+    <w:abstractNumId w:val="8"/>
+  </w:num>
+  <w:num w:numId="6" w16cid:durableId="1094862144">
+    <w:abstractNumId w:val="10"/>
+  </w:num>
+  <w:num w:numId="7" w16cid:durableId="1004361581">
+    <w:abstractNumId w:val="2"/>
+  </w:num>
+  <w:num w:numId="8" w16cid:durableId="1029332093">
+    <w:abstractNumId w:val="9"/>
+  </w:num>
+  <w:num w:numId="9" w16cid:durableId="122121207">
     <w:abstractNumId w:val="3"/>
   </w:num>
-  <w:num w:numId="2" w16cid:durableId="774597683">
-    <w:abstractNumId w:val="2"/>
+  <w:num w:numId="10" w16cid:durableId="1395619480">
+    <w:abstractNumId w:val="7"/>
   </w:num>
-  <w:num w:numId="3" w16cid:durableId="2020738259">
+  <w:num w:numId="11" w16cid:durableId="1867792505">
     <w:abstractNumId w:val="0"/>
-  </w:num>
-  <w:num w:numId="4" w16cid:durableId="1580477004">
-    <w:abstractNumId w:val="1"/>
   </w:num>
 </w:numbering>
 </file>

</xml_diff>